<commit_message>
Adding assignment files for Jenkins
</commit_message>
<xml_diff>
--- a/DockerExercises.docx
+++ b/DockerExercises.docx
@@ -72,6 +72,21 @@
         </w:rPr>
         <w:t>Docker File</w:t>
       </w:r>
+      <w:r>
+        <w:rPr>
+          <w:noProof/>
+          <w:lang w:eastAsia="en-GB"/>
+        </w:rPr>
+        <w:t xml:space="preserve"> for copying jar file</w:t>
+      </w:r>
+    </w:p>
+    <w:p>
+      <w:pPr>
+        <w:rPr>
+          <w:noProof/>
+          <w:lang w:eastAsia="en-GB"/>
+        </w:rPr>
+      </w:pPr>
     </w:p>
     <w:p>
       <w:pPr>
@@ -152,6 +167,7 @@
         <w:t xml:space="preserve"> to create an image</w:t>
       </w:r>
     </w:p>
+    <w:p/>
     <w:p>
       <w:r>
         <w:rPr>
@@ -160,10 +176,10 @@
         </w:rPr>
         <w:lastRenderedPageBreak/>
         <w:drawing>
-          <wp:inline distT="0" distB="0" distL="0" distR="0" wp14:anchorId="772EEA6F" wp14:editId="2A470197">
+          <wp:inline distT="0" distB="0" distL="0" distR="0" wp14:anchorId="723B528F" wp14:editId="68DB23FE">
             <wp:extent cx="3524250" cy="3590925"/>
             <wp:effectExtent l="0" t="0" r="0" b="9525"/>
-            <wp:docPr id="2" name="Picture 2"/>
+            <wp:docPr id="22" name="Picture 22"/>
             <wp:cNvGraphicFramePr>
               <a:graphicFrameLocks xmlns:a="http://schemas.openxmlformats.org/drawingml/2006/main" noChangeAspect="1"/>
             </wp:cNvGraphicFramePr>
@@ -208,6 +224,7 @@
         <w:t>Docker image getting displayed</w:t>
       </w:r>
     </w:p>
+    <w:p/>
     <w:p>
       <w:r>
         <w:rPr>
@@ -215,10 +232,10 @@
           <w:lang w:eastAsia="en-GB"/>
         </w:rPr>
         <w:drawing>
-          <wp:inline distT="0" distB="0" distL="0" distR="0" wp14:anchorId="18797BB3" wp14:editId="155AA20E">
-            <wp:extent cx="3476625" cy="3495675"/>
-            <wp:effectExtent l="0" t="0" r="9525" b="9525"/>
-            <wp:docPr id="3" name="Picture 3"/>
+          <wp:inline distT="0" distB="0" distL="0" distR="0" wp14:anchorId="313A5B30" wp14:editId="26C91ED9">
+            <wp:extent cx="3473450" cy="3454400"/>
+            <wp:effectExtent l="0" t="0" r="0" b="0"/>
+            <wp:docPr id="13" name="Picture 13"/>
             <wp:cNvGraphicFramePr>
               <a:graphicFrameLocks xmlns:a="http://schemas.openxmlformats.org/drawingml/2006/main" noChangeAspect="1"/>
             </wp:cNvGraphicFramePr>
@@ -231,13 +248,13 @@
                   </pic:nvPicPr>
                   <pic:blipFill rotWithShape="1">
                     <a:blip r:embed="rId8"/>
-                    <a:srcRect l="38088" t="13305" r="1206" b="10395"/>
+                    <a:srcRect l="38561" t="13574" r="776" b="11012"/>
                     <a:stretch/>
                   </pic:blipFill>
                   <pic:spPr bwMode="auto">
                     <a:xfrm>
                       <a:off x="0" y="0"/>
-                      <a:ext cx="3479420" cy="3498485"/>
+                      <a:ext cx="3476970" cy="3457901"/>
                     </a:xfrm>
                     <a:prstGeom prst="rect">
                       <a:avLst/>
@@ -260,7 +277,7 @@
     </w:p>
     <w:p>
       <w:r>
-        <w:t xml:space="preserve">Login to </w:t>
+        <w:t xml:space="preserve">Running the </w:t>
       </w:r>
       <w:proofErr w:type="spellStart"/>
       <w:r>
@@ -268,9 +285,10 @@
       </w:r>
       <w:proofErr w:type="spellEnd"/>
       <w:r>
-        <w:t xml:space="preserve"> hub</w:t>
-      </w:r>
-    </w:p>
+        <w:t xml:space="preserve"> image in container and accessing the container</w:t>
+      </w:r>
+    </w:p>
+    <w:p/>
     <w:p>
       <w:r>
         <w:rPr>
@@ -279,10 +297,10 @@
         </w:rPr>
         <w:lastRenderedPageBreak/>
         <w:drawing>
-          <wp:inline distT="0" distB="0" distL="0" distR="0" wp14:anchorId="4FCD2D5F" wp14:editId="6A0AB826">
-            <wp:extent cx="3552824" cy="3638550"/>
-            <wp:effectExtent l="0" t="0" r="0" b="0"/>
-            <wp:docPr id="4" name="Picture 4"/>
+          <wp:inline distT="0" distB="0" distL="0" distR="0" wp14:anchorId="297CB707" wp14:editId="3086619C">
+            <wp:extent cx="2527300" cy="723900"/>
+            <wp:effectExtent l="0" t="0" r="6350" b="0"/>
+            <wp:docPr id="21" name="Picture 21"/>
             <wp:cNvGraphicFramePr>
               <a:graphicFrameLocks xmlns:a="http://schemas.openxmlformats.org/drawingml/2006/main" noChangeAspect="1"/>
             </wp:cNvGraphicFramePr>
@@ -295,13 +313,13 @@
                   </pic:nvPicPr>
                   <pic:blipFill rotWithShape="1">
                     <a:blip r:embed="rId9"/>
-                    <a:srcRect l="38087" t="13098" r="-125" b="7484"/>
+                    <a:srcRect l="38370" t="69915" r="16448" b="13909"/>
                     <a:stretch/>
                   </pic:blipFill>
                   <pic:spPr bwMode="auto">
                     <a:xfrm>
                       <a:off x="0" y="0"/>
-                      <a:ext cx="3555680" cy="3641475"/>
+                      <a:ext cx="2526641" cy="723711"/>
                     </a:xfrm>
                     <a:prstGeom prst="rect">
                       <a:avLst/>
@@ -323,18 +341,28 @@
       </w:r>
     </w:p>
     <w:p>
-      <w:r>
-        <w:t xml:space="preserve">Running the </w:t>
-      </w:r>
-      <w:proofErr w:type="spellStart"/>
-      <w:r>
-        <w:t>docker</w:t>
-      </w:r>
-      <w:proofErr w:type="spellEnd"/>
-      <w:r>
-        <w:t xml:space="preserve"> image to build a container</w:t>
-      </w:r>
-    </w:p>
+      <w:pPr>
+        <w:rPr>
+          <w:noProof/>
+          <w:lang w:eastAsia="en-GB"/>
+        </w:rPr>
+      </w:pPr>
+      <w:r>
+        <w:rPr>
+          <w:noProof/>
+          <w:lang w:eastAsia="en-GB"/>
+        </w:rPr>
+        <w:t xml:space="preserve">Docker File </w:t>
+      </w:r>
+      <w:r>
+        <w:rPr>
+          <w:noProof/>
+          <w:lang w:eastAsia="en-GB"/>
+        </w:rPr>
+        <w:t>to running war in tomcat</w:t>
+      </w:r>
+    </w:p>
+    <w:p/>
     <w:p>
       <w:r>
         <w:rPr>
@@ -342,10 +370,10 @@
           <w:lang w:eastAsia="en-GB"/>
         </w:rPr>
         <w:drawing>
-          <wp:inline distT="0" distB="0" distL="0" distR="0" wp14:anchorId="31CE56B6" wp14:editId="466B04C9">
-            <wp:extent cx="3473450" cy="799894"/>
-            <wp:effectExtent l="0" t="0" r="0" b="635"/>
-            <wp:docPr id="5" name="Picture 5"/>
+          <wp:inline distT="0" distB="0" distL="0" distR="0" wp14:anchorId="5F8770E6" wp14:editId="37ECBAD5">
+            <wp:extent cx="2527300" cy="2095500"/>
+            <wp:effectExtent l="0" t="0" r="6350" b="0"/>
+            <wp:docPr id="14" name="Picture 14"/>
             <wp:cNvGraphicFramePr>
               <a:graphicFrameLocks xmlns:a="http://schemas.openxmlformats.org/drawingml/2006/main" noChangeAspect="1"/>
             </wp:cNvGraphicFramePr>
@@ -358,13 +386,13 @@
                   </pic:nvPicPr>
                   <pic:blipFill rotWithShape="1">
                     <a:blip r:embed="rId10"/>
-                    <a:srcRect l="38087" t="77951" r="1206" b="4574"/>
+                    <a:srcRect l="39335" t="40996" r="16565" b="13297"/>
                     <a:stretch/>
                   </pic:blipFill>
                   <pic:spPr bwMode="auto">
                     <a:xfrm>
                       <a:off x="0" y="0"/>
-                      <a:ext cx="3479386" cy="801261"/>
+                      <a:ext cx="2527580" cy="2095733"/>
                     </a:xfrm>
                     <a:prstGeom prst="rect">
                       <a:avLst/>
@@ -387,9 +415,23 @@
     </w:p>
     <w:p>
       <w:r>
-        <w:t>Docker process running</w:t>
-      </w:r>
-    </w:p>
+        <w:t xml:space="preserve">Building the war </w:t>
+      </w:r>
+      <w:proofErr w:type="spellStart"/>
+      <w:r>
+        <w:t>docker</w:t>
+      </w:r>
+      <w:proofErr w:type="spellEnd"/>
+      <w:r>
+        <w:t xml:space="preserve"> file</w:t>
+      </w:r>
+    </w:p>
+    <w:p/>
+    <w:p/>
+    <w:p/>
+    <w:p/>
+    <w:p/>
+    <w:p/>
     <w:p>
       <w:r>
         <w:rPr>
@@ -397,10 +439,10 @@
           <w:lang w:eastAsia="en-GB"/>
         </w:rPr>
         <w:drawing>
-          <wp:inline distT="0" distB="0" distL="0" distR="0" wp14:anchorId="01557856" wp14:editId="5C9D9DA9">
-            <wp:extent cx="3514725" cy="2819400"/>
-            <wp:effectExtent l="0" t="0" r="9525" b="0"/>
-            <wp:docPr id="6" name="Picture 6"/>
+          <wp:inline distT="0" distB="0" distL="0" distR="0" wp14:anchorId="482E41C8" wp14:editId="0B6EC916">
+            <wp:extent cx="3536950" cy="2070100"/>
+            <wp:effectExtent l="0" t="0" r="6350" b="6350"/>
+            <wp:docPr id="20" name="Picture 20"/>
             <wp:cNvGraphicFramePr>
               <a:graphicFrameLocks xmlns:a="http://schemas.openxmlformats.org/drawingml/2006/main" noChangeAspect="1"/>
             </wp:cNvGraphicFramePr>
@@ -413,13 +455,13 @@
                   </pic:nvPicPr>
                   <pic:blipFill rotWithShape="1">
                     <a:blip r:embed="rId11"/>
-                    <a:srcRect l="38753" t="8731" r="-125" b="29730"/>
+                    <a:srcRect l="38227" t="45024" r="-1" b="9782"/>
                     <a:stretch/>
                   </pic:blipFill>
                   <pic:spPr bwMode="auto">
                     <a:xfrm>
                       <a:off x="0" y="0"/>
-                      <a:ext cx="3517551" cy="2821667"/>
+                      <a:ext cx="3540557" cy="2072211"/>
                     </a:xfrm>
                     <a:prstGeom prst="rect">
                       <a:avLst/>
@@ -442,16 +484,33 @@
     </w:p>
     <w:p>
       <w:r>
-        <w:t>Pulling the image from container and running it</w:t>
-      </w:r>
-    </w:p>
-    <w:p>
-      <w:r>
-        <w:rPr>
-          <w:noProof/>
-          <w:lang w:eastAsia="en-GB"/>
-        </w:rPr>
-        <w:lastRenderedPageBreak/>
+        <w:t xml:space="preserve">Running the </w:t>
+      </w:r>
+      <w:proofErr w:type="spellStart"/>
+      <w:r>
+        <w:t>docker</w:t>
+      </w:r>
+      <w:proofErr w:type="spellEnd"/>
+      <w:r>
+        <w:t xml:space="preserve"> image and accessing the tomcat </w:t>
+      </w:r>
+      <w:proofErr w:type="spellStart"/>
+      <w:proofErr w:type="gramStart"/>
+      <w:r>
+        <w:t>url</w:t>
+      </w:r>
+      <w:proofErr w:type="spellEnd"/>
+      <w:proofErr w:type="gramEnd"/>
+    </w:p>
+    <w:p/>
+    <w:p/>
+    <w:p/>
+    <w:p>
+      <w:r>
+        <w:rPr>
+          <w:noProof/>
+          <w:lang w:eastAsia="en-GB"/>
+        </w:rPr>
         <w:drawing>
           <wp:inline distT="0" distB="0" distL="0" distR="0" wp14:anchorId="1D5291B3" wp14:editId="4C0FFFF2">
             <wp:extent cx="3476625" cy="2409825"/>
@@ -500,6 +559,14 @@
       <w:r>
         <w:t>Docker compose file</w:t>
       </w:r>
+      <w:r>
+        <w:t xml:space="preserve"> to run </w:t>
+      </w:r>
+      <w:r>
+        <w:t>spring boot app along with mysql</w:t>
+      </w:r>
+      <w:bookmarkStart w:id="0" w:name="_GoBack"/>
+      <w:bookmarkEnd w:id="0"/>
     </w:p>
     <w:p>
       <w:r>
@@ -704,10 +771,7 @@
         <w:t xml:space="preserve"> compose</w:t>
       </w:r>
     </w:p>
-    <w:p>
-      <w:bookmarkStart w:id="0" w:name="_GoBack"/>
-      <w:bookmarkEnd w:id="0"/>
-    </w:p>
+    <w:p/>
     <w:sectPr>
       <w:pgSz w:w="11906" w:h="16838"/>
       <w:pgMar w:top="1440" w:right="1440" w:bottom="1440" w:left="1440" w:header="708" w:footer="708" w:gutter="0"/>

</xml_diff>